<commit_message>
Integração do abono com falta injustificada
</commit_message>
<xml_diff>
--- a/data/abono-btl.docx
+++ b/data/abono-btl.docx
@@ -324,11 +324,57 @@
           <w:p>
             <w:pPr>
               <w:jc w:val="center"/>
-            </w:pPr>
-            <w:r>
-              <w:t>_______________</w:t>
-            </w:r>
-          </w:p>
+              <w:rPr>
+                <w:sz w:val="24"/>
+                <w:szCs w:val="24"/>
+              </w:rPr>
+            </w:pPr>
+            <w:bookmarkStart w:id="0" w:name="_GoBack"/>
+            <w:r>
+              <w:rPr>
+                <w:sz w:val="24"/>
+                <w:szCs w:val="24"/>
+              </w:rPr>
+              <w:t xml:space="preserve">Nº </w:t>
+            </w:r>
+            <w:r>
+              <w:rPr>
+                <w:sz w:val="24"/>
+                <w:szCs w:val="24"/>
+              </w:rPr>
+              <w:fldChar w:fldCharType="begin"/>
+            </w:r>
+            <w:r>
+              <w:rPr>
+                <w:sz w:val="24"/>
+                <w:szCs w:val="24"/>
+              </w:rPr>
+              <w:instrText xml:space="preserve"> MERGEFIELD  numero  \* MERGEFORMAT </w:instrText>
+            </w:r>
+            <w:r>
+              <w:rPr>
+                <w:sz w:val="24"/>
+                <w:szCs w:val="24"/>
+              </w:rPr>
+              <w:fldChar w:fldCharType="separate"/>
+            </w:r>
+            <w:r>
+              <w:rPr>
+                <w:noProof/>
+                <w:sz w:val="24"/>
+                <w:szCs w:val="24"/>
+              </w:rPr>
+              <w:t>«numero»</w:t>
+            </w:r>
+            <w:r>
+              <w:rPr>
+                <w:sz w:val="24"/>
+                <w:szCs w:val="24"/>
+              </w:rPr>
+              <w:fldChar w:fldCharType="end"/>
+            </w:r>
+          </w:p>
+          <w:bookmarkEnd w:id="0"/>
           <w:p>
             <w:pPr>
               <w:jc w:val="center"/>
@@ -1340,14 +1386,27 @@
             <w:r>
               <w:t xml:space="preserve">Candangolândia-DF, </w:t>
             </w:r>
-            <w:fldSimple w:instr=" MERGEFIELD  dataAtual  \* MERGEFORMAT ">
-              <w:r>
-                <w:rPr>
-                  <w:noProof/>
-                </w:rPr>
-                <w:t>«dataAtual»</w:t>
-              </w:r>
-            </w:fldSimple>
+            <w:r>
+              <w:fldChar w:fldCharType="begin"/>
+            </w:r>
+            <w:r>
+              <w:instrText xml:space="preserve"> MERGEFIELD  dataAtual  \* MERGEFORMAT </w:instrText>
+            </w:r>
+            <w:r>
+              <w:fldChar w:fldCharType="separate"/>
+            </w:r>
+            <w:r>
+              <w:rPr>
+                <w:noProof/>
+              </w:rPr>
+              <w:t>«dataAtual»</w:t>
+            </w:r>
+            <w:r>
+              <w:rPr>
+                <w:noProof/>
+              </w:rPr>
+              <w:fldChar w:fldCharType="end"/>
+            </w:r>
           </w:p>
         </w:tc>
         <w:tc>
@@ -1837,19 +1896,32 @@
                 <w:numId w:val="2"/>
               </w:numPr>
             </w:pPr>
-            <w:fldSimple w:instr=" MERGEFIELD  gozosAnteriores  \* MERGEFORMAT ">
-              <w:r>
-                <w:rPr>
-                  <w:noProof/>
-                </w:rPr>
-                <w:t>«gozosAnteriores»</w:t>
-              </w:r>
-            </w:fldSimple>
-          </w:p>
-          <w:p>
-            <w:bookmarkStart w:id="0" w:name="_GoBack"/>
-            <w:bookmarkEnd w:id="0"/>
-          </w:p>
+            <w:r>
+              <w:fldChar w:fldCharType="begin"/>
+            </w:r>
+            <w:r>
+              <w:instrText xml:space="preserve"> MERGEFIELD  gozosAnteriores </w:instrText>
+            </w:r>
+            <w:r>
+              <w:instrText xml:space="preserve"> \* MERGEFORMAT </w:instrText>
+            </w:r>
+            <w:r>
+              <w:fldChar w:fldCharType="separate"/>
+            </w:r>
+            <w:r>
+              <w:rPr>
+                <w:noProof/>
+              </w:rPr>
+              <w:t>«gozosAnteriores»</w:t>
+            </w:r>
+            <w:r>
+              <w:rPr>
+                <w:noProof/>
+              </w:rPr>
+              <w:fldChar w:fldCharType="end"/>
+            </w:r>
+          </w:p>
+          <w:p/>
           <w:p/>
           <w:tbl>
             <w:tblPr>
@@ -2330,40 +2402,40 @@
                   <w:pPr>
                     <w:jc w:val="center"/>
                   </w:pPr>
-                  <w:fldSimple w:instr=" MERGEFIELD  chefeNgp  \* MERGEFORMAT ">
-                    <w:r>
-                      <w:rPr>
-                        <w:noProof/>
-                      </w:rPr>
-                      <w:t>«chefeNgp»</w:t>
-                    </w:r>
-                  </w:fldSimple>
+                  <w:r>
+                    <w:fldChar w:fldCharType="begin"/>
+                  </w:r>
+                  <w:r>
+                    <w:instrText xml:space="preserve"> MERGEFIELD  chefeNgp  \* MERGEFORMAT </w:instrText>
+                  </w:r>
+                  <w:r>
+                    <w:fldChar w:fldCharType="separate"/>
+                  </w:r>
+                  <w:r>
+                    <w:rPr>
+                      <w:noProof/>
+                    </w:rPr>
+                    <w:t>«chefeNgp»</w:t>
+                  </w:r>
+                  <w:r>
+                    <w:rPr>
+                      <w:noProof/>
+                    </w:rPr>
+                    <w:fldChar w:fldCharType="end"/>
+                  </w:r>
                 </w:p>
                 <w:p>
                   <w:pPr>
                     <w:jc w:val="center"/>
                   </w:pPr>
-                  <w:r>
-                    <w:fldChar w:fldCharType="begin"/>
-                  </w:r>
-                  <w:r>
-                    <w:instrText xml:space="preserve"> MERGEFIELD  funcaoChefeNgp  \* MERGEFORMAT </w:instrText>
-                  </w:r>
-                  <w:r>
-                    <w:fldChar w:fldCharType="separate"/>
-                  </w:r>
-                  <w:r>
-                    <w:rPr>
-                      <w:noProof/>
-                    </w:rPr>
-                    <w:t>«funcaoChefeNgp»</w:t>
-                  </w:r>
-                  <w:r>
-                    <w:rPr>
-                      <w:noProof/>
-                    </w:rPr>
-                    <w:fldChar w:fldCharType="end"/>
-                  </w:r>
+                  <w:fldSimple w:instr=" MERGEFIELD  funcaoChefeNgp  \* MERGEFORMAT ">
+                    <w:r>
+                      <w:rPr>
+                        <w:noProof/>
+                      </w:rPr>
+                      <w:t>«funcaoChefeNgp»</w:t>
+                    </w:r>
+                  </w:fldSimple>
                 </w:p>
               </w:tc>
             </w:tr>
@@ -2709,53 +2781,27 @@
             <w:pPr>
               <w:jc w:val="center"/>
             </w:pPr>
-            <w:r>
-              <w:fldChar w:fldCharType="begin"/>
-            </w:r>
-            <w:r>
-              <w:instrText xml:space="preserve"> MERGEFIELD  chefeSAd  \* MERGEFORMAT </w:instrText>
-            </w:r>
-            <w:r>
-              <w:fldChar w:fldCharType="separate"/>
-            </w:r>
-            <w:r>
-              <w:rPr>
-                <w:noProof/>
-              </w:rPr>
-              <w:t>«chefeSAd»</w:t>
-            </w:r>
-            <w:r>
-              <w:rPr>
-                <w:noProof/>
-              </w:rPr>
-              <w:fldChar w:fldCharType="end"/>
-            </w:r>
-          </w:p>
-          <w:p>
-            <w:pPr>
-              <w:jc w:val="center"/>
-            </w:pPr>
-            <w:r>
-              <w:fldChar w:fldCharType="begin"/>
-            </w:r>
-            <w:r>
-              <w:instrText xml:space="preserve"> MERGEFIELD  funcaoChefeSAd  \* MERGEFORMAT </w:instrText>
-            </w:r>
-            <w:r>
-              <w:fldChar w:fldCharType="separate"/>
-            </w:r>
-            <w:r>
-              <w:rPr>
-                <w:noProof/>
-              </w:rPr>
-              <w:t>«funcaoChefeSAd»</w:t>
-            </w:r>
-            <w:r>
-              <w:rPr>
-                <w:noProof/>
-              </w:rPr>
-              <w:fldChar w:fldCharType="end"/>
-            </w:r>
+            <w:fldSimple w:instr=" MERGEFIELD  chefeSAd  \* MERGEFORMAT ">
+              <w:r>
+                <w:rPr>
+                  <w:noProof/>
+                </w:rPr>
+                <w:t>«chefeSAd»</w:t>
+              </w:r>
+            </w:fldSimple>
+          </w:p>
+          <w:p>
+            <w:pPr>
+              <w:jc w:val="center"/>
+            </w:pPr>
+            <w:fldSimple w:instr=" MERGEFIELD  funcaoChefeSAd  \* MERGEFORMAT ">
+              <w:r>
+                <w:rPr>
+                  <w:noProof/>
+                </w:rPr>
+                <w:t>«funcaoChefeSAd»</w:t>
+              </w:r>
+            </w:fldSimple>
           </w:p>
         </w:tc>
       </w:tr>
@@ -4212,7 +4258,7 @@
 </file>
 
 <file path=customXml/itemProps1.xml><?xml version="1.0" encoding="utf-8"?>
-<ds:datastoreItem xmlns:ds="http://schemas.openxmlformats.org/officeDocument/2006/customXml" ds:itemID="{9E9A7349-D7B7-47B8-811C-15BA23606EF1}">
+<ds:datastoreItem xmlns:ds="http://schemas.openxmlformats.org/officeDocument/2006/customXml" ds:itemID="{08ED57E3-CA71-4DC1-9876-1A488E80D975}">
   <ds:schemaRefs>
     <ds:schemaRef ds:uri="http://schemas.openxmlformats.org/officeDocument/2006/bibliography"/>
   </ds:schemaRefs>

</xml_diff>

<commit_message>
Ajuste dos requerimentos de férias
</commit_message>
<xml_diff>
--- a/data/abono-btl.docx
+++ b/data/abono-btl.docx
@@ -329,7 +329,6 @@
                 <w:szCs w:val="24"/>
               </w:rPr>
             </w:pPr>
-            <w:bookmarkStart w:id="0" w:name="_GoBack"/>
             <w:r>
               <w:rPr>
                 <w:sz w:val="24"/>
@@ -374,7 +373,6 @@
               <w:fldChar w:fldCharType="end"/>
             </w:r>
           </w:p>
-          <w:bookmarkEnd w:id="0"/>
           <w:p>
             <w:pPr>
               <w:jc w:val="center"/>
@@ -1386,27 +1384,14 @@
             <w:r>
               <w:t xml:space="preserve">Candangolândia-DF, </w:t>
             </w:r>
-            <w:r>
-              <w:fldChar w:fldCharType="begin"/>
-            </w:r>
-            <w:r>
-              <w:instrText xml:space="preserve"> MERGEFIELD  dataAtual  \* MERGEFORMAT </w:instrText>
-            </w:r>
-            <w:r>
-              <w:fldChar w:fldCharType="separate"/>
-            </w:r>
-            <w:r>
-              <w:rPr>
-                <w:noProof/>
-              </w:rPr>
-              <w:t>«dataAtual»</w:t>
-            </w:r>
-            <w:r>
-              <w:rPr>
-                <w:noProof/>
-              </w:rPr>
-              <w:fldChar w:fldCharType="end"/>
-            </w:r>
+            <w:fldSimple w:instr=" MERGEFIELD  dataAtual  \* MERGEFORMAT ">
+              <w:r>
+                <w:rPr>
+                  <w:noProof/>
+                </w:rPr>
+                <w:t>«dataAtual»</w:t>
+              </w:r>
+            </w:fldSimple>
           </w:p>
         </w:tc>
         <w:tc>
@@ -1896,30 +1881,14 @@
                 <w:numId w:val="2"/>
               </w:numPr>
             </w:pPr>
-            <w:r>
-              <w:fldChar w:fldCharType="begin"/>
-            </w:r>
-            <w:r>
-              <w:instrText xml:space="preserve"> MERGEFIELD  gozosAnteriores </w:instrText>
-            </w:r>
-            <w:r>
-              <w:instrText xml:space="preserve"> \* MERGEFORMAT </w:instrText>
-            </w:r>
-            <w:r>
-              <w:fldChar w:fldCharType="separate"/>
-            </w:r>
-            <w:r>
-              <w:rPr>
-                <w:noProof/>
-              </w:rPr>
-              <w:t>«gozosAnteriores»</w:t>
-            </w:r>
-            <w:r>
-              <w:rPr>
-                <w:noProof/>
-              </w:rPr>
-              <w:fldChar w:fldCharType="end"/>
-            </w:r>
+            <w:fldSimple w:instr=" MERGEFIELD  gozosAnteriores  \* MERGEFORMAT ">
+              <w:r>
+                <w:rPr>
+                  <w:noProof/>
+                </w:rPr>
+                <w:t>«gozosAnteriores»</w:t>
+              </w:r>
+            </w:fldSimple>
           </w:p>
           <w:p/>
           <w:p/>
@@ -2402,40 +2371,40 @@
                   <w:pPr>
                     <w:jc w:val="center"/>
                   </w:pPr>
-                  <w:r>
-                    <w:fldChar w:fldCharType="begin"/>
-                  </w:r>
-                  <w:r>
-                    <w:instrText xml:space="preserve"> MERGEFIELD  chefeNgp  \* MERGEFORMAT </w:instrText>
-                  </w:r>
-                  <w:r>
-                    <w:fldChar w:fldCharType="separate"/>
-                  </w:r>
-                  <w:r>
-                    <w:rPr>
-                      <w:noProof/>
-                    </w:rPr>
-                    <w:t>«chefeNgp»</w:t>
-                  </w:r>
-                  <w:r>
-                    <w:rPr>
-                      <w:noProof/>
-                    </w:rPr>
-                    <w:fldChar w:fldCharType="end"/>
-                  </w:r>
+                  <w:fldSimple w:instr=" MERGEFIELD  chefeNgp  \* MERGEFORMAT ">
+                    <w:r>
+                      <w:rPr>
+                        <w:noProof/>
+                      </w:rPr>
+                      <w:t>«chefeNgp»</w:t>
+                    </w:r>
+                  </w:fldSimple>
                 </w:p>
                 <w:p>
                   <w:pPr>
                     <w:jc w:val="center"/>
                   </w:pPr>
-                  <w:fldSimple w:instr=" MERGEFIELD  funcaoChefeNgp  \* MERGEFORMAT ">
-                    <w:r>
-                      <w:rPr>
-                        <w:noProof/>
-                      </w:rPr>
-                      <w:t>«funcaoChefeNgp»</w:t>
-                    </w:r>
-                  </w:fldSimple>
+                  <w:r>
+                    <w:fldChar w:fldCharType="begin"/>
+                  </w:r>
+                  <w:r>
+                    <w:instrText xml:space="preserve"> MERGEFIELD  funcaoChefeNgp  \* MERGEFORMAT </w:instrText>
+                  </w:r>
+                  <w:r>
+                    <w:fldChar w:fldCharType="separate"/>
+                  </w:r>
+                  <w:r>
+                    <w:rPr>
+                      <w:noProof/>
+                    </w:rPr>
+                    <w:t>«funcaoChefeNgp»</w:t>
+                  </w:r>
+                  <w:r>
+                    <w:rPr>
+                      <w:noProof/>
+                    </w:rPr>
+                    <w:fldChar w:fldCharType="end"/>
+                  </w:r>
                 </w:p>
               </w:tc>
             </w:tr>
@@ -2781,27 +2750,53 @@
             <w:pPr>
               <w:jc w:val="center"/>
             </w:pPr>
-            <w:fldSimple w:instr=" MERGEFIELD  chefeSAd  \* MERGEFORMAT ">
-              <w:r>
-                <w:rPr>
-                  <w:noProof/>
-                </w:rPr>
-                <w:t>«chefeSAd»</w:t>
-              </w:r>
-            </w:fldSimple>
-          </w:p>
-          <w:p>
-            <w:pPr>
-              <w:jc w:val="center"/>
-            </w:pPr>
-            <w:fldSimple w:instr=" MERGEFIELD  funcaoChefeSAd  \* MERGEFORMAT ">
-              <w:r>
-                <w:rPr>
-                  <w:noProof/>
-                </w:rPr>
-                <w:t>«funcaoChefeSAd»</w:t>
-              </w:r>
-            </w:fldSimple>
+            <w:r>
+              <w:fldChar w:fldCharType="begin"/>
+            </w:r>
+            <w:r>
+              <w:instrText xml:space="preserve"> MERGEFIELD  chefeSAd  \* MERGEFORMAT </w:instrText>
+            </w:r>
+            <w:r>
+              <w:fldChar w:fldCharType="separate"/>
+            </w:r>
+            <w:r>
+              <w:rPr>
+                <w:noProof/>
+              </w:rPr>
+              <w:t>«chefeSAd»</w:t>
+            </w:r>
+            <w:r>
+              <w:rPr>
+                <w:noProof/>
+              </w:rPr>
+              <w:fldChar w:fldCharType="end"/>
+            </w:r>
+          </w:p>
+          <w:p>
+            <w:pPr>
+              <w:jc w:val="center"/>
+            </w:pPr>
+            <w:r>
+              <w:fldChar w:fldCharType="begin"/>
+            </w:r>
+            <w:r>
+              <w:instrText xml:space="preserve"> MERGEFIELD  funcaoChefeSAd  \* MERGEFORMAT </w:instrText>
+            </w:r>
+            <w:r>
+              <w:fldChar w:fldCharType="separate"/>
+            </w:r>
+            <w:r>
+              <w:rPr>
+                <w:noProof/>
+              </w:rPr>
+              <w:t>«funcaoChefeSAd»</w:t>
+            </w:r>
+            <w:r>
+              <w:rPr>
+                <w:noProof/>
+              </w:rPr>
+              <w:fldChar w:fldCharType="end"/>
+            </w:r>
           </w:p>
         </w:tc>
       </w:tr>
@@ -3019,6 +3014,8 @@
                   <w:r>
                     <w:t>INDEFIRO/PUBLIQUE-SE</w:t>
                   </w:r>
+                  <w:bookmarkStart w:id="0" w:name="_GoBack"/>
+                  <w:bookmarkEnd w:id="0"/>
                 </w:p>
               </w:tc>
               <w:tc>
@@ -3113,33 +3110,28 @@
                 <w:p>
                   <w:pPr>
                     <w:jc w:val="center"/>
-                    <w:rPr>
-                      <w:sz w:val="24"/>
-                      <w:szCs w:val="24"/>
-                    </w:rPr>
                   </w:pPr>
-                  <w:r>
-                    <w:rPr>
-                      <w:sz w:val="24"/>
-                      <w:szCs w:val="24"/>
-                    </w:rPr>
-                    <w:t>WILLIAM DELANO MARQUES DE ARAÚJO - TC</w:t>
-                  </w:r>
-                  <w:r>
-                    <w:rPr>
-                      <w:sz w:val="24"/>
-                      <w:szCs w:val="24"/>
-                    </w:rPr>
-                    <w:t xml:space="preserve"> QOPM</w:t>
-                  </w:r>
+                  <w:fldSimple w:instr=" MERGEFIELD  comandante  \* MERGEFORMAT ">
+                    <w:r>
+                      <w:rPr>
+                        <w:noProof/>
+                      </w:rPr>
+                      <w:t>«comandante»</w:t>
+                    </w:r>
+                  </w:fldSimple>
                 </w:p>
                 <w:p>
                   <w:pPr>
                     <w:jc w:val="center"/>
                   </w:pPr>
-                  <w:r>
-                    <w:t>Comandante do BPMA</w:t>
-                  </w:r>
+                  <w:fldSimple w:instr=" MERGEFIELD  funcaocomandante  \* MERGEFORMAT ">
+                    <w:r>
+                      <w:rPr>
+                        <w:noProof/>
+                      </w:rPr>
+                      <w:t>«funcaocomandante»</w:t>
+                    </w:r>
+                  </w:fldSimple>
                 </w:p>
               </w:tc>
             </w:tr>
@@ -4258,7 +4250,7 @@
 </file>
 
 <file path=customXml/itemProps1.xml><?xml version="1.0" encoding="utf-8"?>
-<ds:datastoreItem xmlns:ds="http://schemas.openxmlformats.org/officeDocument/2006/customXml" ds:itemID="{08ED57E3-CA71-4DC1-9876-1A488E80D975}">
+<ds:datastoreItem xmlns:ds="http://schemas.openxmlformats.org/officeDocument/2006/customXml" ds:itemID="{219DE3BC-6E11-4A93-A2A0-CF3BBE4E98A3}">
   <ds:schemaRefs>
     <ds:schemaRef ds:uri="http://schemas.openxmlformats.org/officeDocument/2006/bibliography"/>
   </ds:schemaRefs>

</xml_diff>